<commit_message>
Updating addresses for CV.
</commit_message>
<xml_diff>
--- a/cv.docx
+++ b/cv.docx
@@ -1,6 +1,6 @@
 
 <file path=word/document.xml><?xml version="1.0" encoding="utf-8"?>
-<w:document xmlns:wpc="http://schemas.microsoft.com/office/word/2010/wordprocessingCanvas" xmlns:cx="http://schemas.microsoft.com/office/drawing/2014/chartex" xmlns:cx1="http://schemas.microsoft.com/office/drawing/2015/9/8/chartex" xmlns:cx2="http://schemas.microsoft.com/office/drawing/2015/10/21/chartex" xmlns:cx3="http://schemas.microsoft.com/office/drawing/2016/5/9/chartex" xmlns:cx4="http://schemas.microsoft.com/office/drawing/2016/5/10/chartex" xmlns:cx5="http://schemas.microsoft.com/office/drawing/2016/5/11/chartex" xmlns:cx6="http://schemas.microsoft.com/office/drawing/2016/5/12/chartex" xmlns:cx7="http://schemas.microsoft.com/office/drawing/2016/5/13/chartex" xmlns:cx8="http://schemas.microsoft.com/office/drawing/2016/5/14/chartex" xmlns:mc="http://schemas.openxmlformats.org/markup-compatibility/2006" xmlns:aink="http://schemas.microsoft.com/office/drawing/2016/ink" xmlns:am3d="http://schemas.microsoft.com/office/drawing/2017/model3d" xmlns:o="urn:schemas-microsoft-com:office:office" xmlns:r="http://schemas.openxmlformats.org/officeDocument/2006/relationships" xmlns:m="http://schemas.openxmlformats.org/officeDocument/2006/math" xmlns:v="urn:schemas-microsoft-com:vml" xmlns:wp14="http://schemas.microsoft.com/office/word/2010/wordprocessingDrawing" xmlns:wp="http://schemas.openxmlformats.org/drawingml/2006/wordprocessingDrawing" xmlns:w10="urn:schemas-microsoft-com:office:word" xmlns:w="http://schemas.openxmlformats.org/wordprocessingml/2006/main" xmlns:w14="http://schemas.microsoft.com/office/word/2010/wordml" xmlns:w15="http://schemas.microsoft.com/office/word/2012/wordml" xmlns:w16cex="http://schemas.microsoft.com/office/word/2018/wordml/cex" xmlns:w16cid="http://schemas.microsoft.com/office/word/2016/wordml/cid" xmlns:w16="http://schemas.microsoft.com/office/word/2018/wordml" xmlns:w16sdtdh="http://schemas.microsoft.com/office/word/2020/wordml/sdtdatahash" xmlns:w16se="http://schemas.microsoft.com/office/word/2015/wordml/symex" xmlns:wpg="http://schemas.microsoft.com/office/word/2010/wordprocessingGroup" xmlns:wpi="http://schemas.microsoft.com/office/word/2010/wordprocessingInk" xmlns:wne="http://schemas.microsoft.com/office/word/2006/wordml" xmlns:wps="http://schemas.microsoft.com/office/word/2010/wordprocessingShape" mc:Ignorable="w14 w15 w16se w16cid w16 w16cex w16sdtdh wp14">
+<w:document xmlns:wpc="http://schemas.microsoft.com/office/word/2010/wordprocessingCanvas" xmlns:cx="http://schemas.microsoft.com/office/drawing/2014/chartex" xmlns:cx1="http://schemas.microsoft.com/office/drawing/2015/9/8/chartex" xmlns:cx2="http://schemas.microsoft.com/office/drawing/2015/10/21/chartex" xmlns:cx3="http://schemas.microsoft.com/office/drawing/2016/5/9/chartex" xmlns:cx4="http://schemas.microsoft.com/office/drawing/2016/5/10/chartex" xmlns:cx5="http://schemas.microsoft.com/office/drawing/2016/5/11/chartex" xmlns:cx6="http://schemas.microsoft.com/office/drawing/2016/5/12/chartex" xmlns:cx7="http://schemas.microsoft.com/office/drawing/2016/5/13/chartex" xmlns:cx8="http://schemas.microsoft.com/office/drawing/2016/5/14/chartex" xmlns:mc="http://schemas.openxmlformats.org/markup-compatibility/2006" xmlns:aink="http://schemas.microsoft.com/office/drawing/2016/ink" xmlns:am3d="http://schemas.microsoft.com/office/drawing/2017/model3d" xmlns:o="urn:schemas-microsoft-com:office:office" xmlns:oel="http://schemas.microsoft.com/office/2019/extlst" xmlns:r="http://schemas.openxmlformats.org/officeDocument/2006/relationships" xmlns:m="http://schemas.openxmlformats.org/officeDocument/2006/math" xmlns:v="urn:schemas-microsoft-com:vml" xmlns:wp14="http://schemas.microsoft.com/office/word/2010/wordprocessingDrawing" xmlns:wp="http://schemas.openxmlformats.org/drawingml/2006/wordprocessingDrawing" xmlns:w10="urn:schemas-microsoft-com:office:word" xmlns:w="http://schemas.openxmlformats.org/wordprocessingml/2006/main" xmlns:w14="http://schemas.microsoft.com/office/word/2010/wordml" xmlns:w15="http://schemas.microsoft.com/office/word/2012/wordml" xmlns:w16cex="http://schemas.microsoft.com/office/word/2018/wordml/cex" xmlns:w16cid="http://schemas.microsoft.com/office/word/2016/wordml/cid" xmlns:w16="http://schemas.microsoft.com/office/word/2018/wordml" xmlns:w16sdtdh="http://schemas.microsoft.com/office/word/2020/wordml/sdtdatahash" xmlns:w16se="http://schemas.microsoft.com/office/word/2015/wordml/symex" xmlns:wpg="http://schemas.microsoft.com/office/word/2010/wordprocessingGroup" xmlns:wpi="http://schemas.microsoft.com/office/word/2010/wordprocessingInk" xmlns:wne="http://schemas.microsoft.com/office/word/2006/wordml" xmlns:wps="http://schemas.microsoft.com/office/word/2010/wordprocessingShape" mc:Ignorable="w14 w15 w16se w16cid w16 w16cex w16sdtdh wp14">
   <w:body>
     <w:p>
       <w:pPr>
@@ -217,21 +217,7 @@
         <w:rPr>
           <w:lang w:val="es-CL"/>
         </w:rPr>
-        <w:t xml:space="preserve">Desarrollo de aplicaciones móviles para iOS, dentro del equipo de desarrollo </w:t>
-      </w:r>
-      <w:proofErr w:type="spellStart"/>
-      <w:r>
-        <w:rPr>
-          <w:lang w:val="es-CL"/>
-        </w:rPr>
-        <w:t>Client</w:t>
-      </w:r>
-      <w:proofErr w:type="spellEnd"/>
-      <w:r>
-        <w:rPr>
-          <w:lang w:val="es-CL"/>
-        </w:rPr>
-        <w:t xml:space="preserve"> Core, para proyecto de desarrollo de componentes compartidos de UI (</w:t>
+        <w:t>Desarrollo de aplicaciones móviles para iOS, dentro del equipo de desarrollo Client Core, para proyecto de desarrollo de componentes compartidos de UI (</w:t>
       </w:r>
       <w:proofErr w:type="spellStart"/>
       <w:r>
@@ -369,13 +355,20 @@
                             <w:pPr>
                               <w:pStyle w:val="Datosdecontacto"/>
                             </w:pPr>
-                            <w:proofErr w:type="spellStart"/>
                             <w:r>
-                              <w:t>Zañartu</w:t>
+                              <w:t>Avda. Irarrázaval</w:t>
                             </w:r>
-                            <w:proofErr w:type="spellEnd"/>
                             <w:r>
-                              <w:t xml:space="preserve"> 1074, dpto. 1005</w:t>
+                              <w:t xml:space="preserve"> </w:t>
+                            </w:r>
+                            <w:r>
+                              <w:t>3309</w:t>
+                            </w:r>
+                            <w:r>
+                              <w:t xml:space="preserve">, dpto. </w:t>
+                            </w:r>
+                            <w:r>
+                              <w:t>904</w:t>
                             </w:r>
                           </w:p>
                           <w:p>
@@ -383,7 +376,7 @@
                               <w:pStyle w:val="Datosdecontacto"/>
                             </w:pPr>
                             <w:r>
-                              <w:t>Providencia</w:t>
+                              <w:t>Ñuñoa</w:t>
                             </w:r>
                           </w:p>
                           <w:p>
@@ -419,7 +412,7 @@
                 <v:stroke joinstyle="miter"/>
                 <v:path gradientshapeok="t" o:connecttype="rect"/>
               </v:shapetype>
-              <v:shape id="officeArt object" o:spid="_x0000_s1026" type="#_x0000_t202" alt="(+56 9) 9716 0305…" style="position:absolute;margin-left:59.75pt;margin-top:173pt;width:116pt;height:161pt;z-index:251659264;visibility:visible;mso-wrap-style:square;mso-wrap-distance-left:12pt;mso-wrap-distance-top:12pt;mso-wrap-distance-right:12pt;mso-wrap-distance-bottom:12pt;mso-position-horizontal:absolute;mso-position-horizontal-relative:page;mso-position-vertical:absolute;mso-position-vertical-relative:page;v-text-anchor:top" o:gfxdata="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" filled="f" stroked="f" strokeweight="1pt">
+              <v:shape id="officeArt object" o:spid="_x0000_s1026" type="#_x0000_t202" alt="(+56 9) 9716 0305…" style="position:absolute;margin-left:59.75pt;margin-top:173pt;width:116pt;height:161pt;z-index:251659264;visibility:visible;mso-wrap-style:square;mso-wrap-distance-left:12pt;mso-wrap-distance-top:12pt;mso-wrap-distance-right:12pt;mso-wrap-distance-bottom:12pt;mso-position-horizontal:absolute;mso-position-horizontal-relative:page;mso-position-vertical:absolute;mso-position-vertical-relative:page;v-text-anchor:top" o:gfxdata="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" filled="f" stroked="f" strokeweight="1pt">
                 <v:stroke miterlimit="4"/>
                 <v:textbox inset="0,0,0,0">
                   <w:txbxContent>
@@ -477,13 +470,20 @@
                       <w:pPr>
                         <w:pStyle w:val="Datosdecontacto"/>
                       </w:pPr>
-                      <w:proofErr w:type="spellStart"/>
                       <w:r>
-                        <w:t>Zañartu</w:t>
+                        <w:t>Avda. Irarrázaval</w:t>
                       </w:r>
-                      <w:proofErr w:type="spellEnd"/>
                       <w:r>
-                        <w:t xml:space="preserve"> 1074, dpto. 1005</w:t>
+                        <w:t xml:space="preserve"> </w:t>
+                      </w:r>
+                      <w:r>
+                        <w:t>3309</w:t>
+                      </w:r>
+                      <w:r>
+                        <w:t xml:space="preserve">, dpto. </w:t>
+                      </w:r>
+                      <w:r>
+                        <w:t>904</w:t>
                       </w:r>
                     </w:p>
                     <w:p>
@@ -491,7 +491,7 @@
                         <w:pStyle w:val="Datosdecontacto"/>
                       </w:pPr>
                       <w:r>
-                        <w:t>Providencia</w:t>
+                        <w:t>Ñuñoa</w:t>
                       </w:r>
                     </w:p>
                     <w:p>
@@ -580,7 +580,7 @@
           </mc:Choice>
           <mc:Fallback>
             <w:pict>
-              <v:shape w14:anchorId="552BAD50" id="_x0000_s1027" type="#_x0000_t202" alt="Alejandro Iván Melo Domínguez" style="position:absolute;margin-left:60pt;margin-top:64.1pt;width:475pt;height:21pt;z-index:251660288;visibility:visible;mso-wrap-style:square;mso-wrap-distance-left:12pt;mso-wrap-distance-top:12pt;mso-wrap-distance-right:12pt;mso-wrap-distance-bottom:12pt;mso-position-horizontal:absolute;mso-position-horizontal-relative:page;mso-position-vertical:absolute;mso-position-vertical-relative:page;v-text-anchor:top" o:gfxdata="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" filled="f" stroked="f" strokeweight="1pt">
+              <v:shape w14:anchorId="552BAD50" id="_x0000_s1027" type="#_x0000_t202" alt="Alejandro Iván Melo Domínguez" style="position:absolute;margin-left:60pt;margin-top:64.1pt;width:475pt;height:21pt;z-index:251660288;visibility:visible;mso-wrap-style:square;mso-wrap-distance-left:12pt;mso-wrap-distance-top:12pt;mso-wrap-distance-right:12pt;mso-wrap-distance-bottom:12pt;mso-position-horizontal:absolute;mso-position-horizontal-relative:page;mso-position-vertical:absolute;mso-position-vertical-relative:page;v-text-anchor:top" o:gfxdata="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" filled="f" stroked="f" strokeweight="1pt">
                 <v:stroke miterlimit="4"/>
                 <v:textbox inset="0,0,0,0">
                   <w:txbxContent>
@@ -672,15 +672,7 @@
         <w:pStyle w:val="Cuerpo"/>
       </w:pPr>
       <w:r>
-        <w:t xml:space="preserve">- Desarrollador senior externo banco </w:t>
-      </w:r>
-      <w:proofErr w:type="spellStart"/>
-      <w:r>
-        <w:t>Scotiabank</w:t>
-      </w:r>
-      <w:proofErr w:type="spellEnd"/>
-      <w:r>
-        <w:t xml:space="preserve"> (junio 2019 - </w:t>
+        <w:t xml:space="preserve">- Desarrollador senior externo banco Scotiabank (junio 2019 - </w:t>
       </w:r>
       <w:r>
         <w:rPr>
@@ -1005,19 +997,11 @@
         </w:rPr>
         <w:tab/>
       </w:r>
-      <w:proofErr w:type="spellStart"/>
       <w:r>
         <w:rPr>
           <w:rStyle w:val="Ninguno"/>
         </w:rPr>
-        <w:t>Zañartu</w:t>
-      </w:r>
-      <w:proofErr w:type="spellEnd"/>
-      <w:r>
-        <w:rPr>
-          <w:rStyle w:val="Ninguno"/>
-        </w:rPr>
-        <w:t xml:space="preserve"> 1074, departamento 1005, Providencia</w:t>
+        <w:t>Avenida Irarrázaval 3309, departamento 904, Ñuñoa</w:t>
       </w:r>
     </w:p>
     <w:p>
@@ -1117,7 +1101,7 @@
 </file>
 
 <file path=word/endnotes.xml><?xml version="1.0" encoding="utf-8"?>
-<w:endnotes xmlns:wpc="http://schemas.microsoft.com/office/word/2010/wordprocessingCanvas" xmlns:cx="http://schemas.microsoft.com/office/drawing/2014/chartex" xmlns:cx1="http://schemas.microsoft.com/office/drawing/2015/9/8/chartex" xmlns:cx2="http://schemas.microsoft.com/office/drawing/2015/10/21/chartex" xmlns:cx3="http://schemas.microsoft.com/office/drawing/2016/5/9/chartex" xmlns:cx4="http://schemas.microsoft.com/office/drawing/2016/5/10/chartex" xmlns:cx5="http://schemas.microsoft.com/office/drawing/2016/5/11/chartex" xmlns:cx6="http://schemas.microsoft.com/office/drawing/2016/5/12/chartex" xmlns:cx7="http://schemas.microsoft.com/office/drawing/2016/5/13/chartex" xmlns:cx8="http://schemas.microsoft.com/office/drawing/2016/5/14/chartex" xmlns:mc="http://schemas.openxmlformats.org/markup-compatibility/2006" xmlns:aink="http://schemas.microsoft.com/office/drawing/2016/ink" xmlns:am3d="http://schemas.microsoft.com/office/drawing/2017/model3d" xmlns:o="urn:schemas-microsoft-com:office:office" xmlns:r="http://schemas.openxmlformats.org/officeDocument/2006/relationships" xmlns:m="http://schemas.openxmlformats.org/officeDocument/2006/math" xmlns:v="urn:schemas-microsoft-com:vml" xmlns:wp14="http://schemas.microsoft.com/office/word/2010/wordprocessingDrawing" xmlns:wp="http://schemas.openxmlformats.org/drawingml/2006/wordprocessingDrawing" xmlns:w10="urn:schemas-microsoft-com:office:word" xmlns:w="http://schemas.openxmlformats.org/wordprocessingml/2006/main" xmlns:w14="http://schemas.microsoft.com/office/word/2010/wordml" xmlns:w15="http://schemas.microsoft.com/office/word/2012/wordml" xmlns:w16cex="http://schemas.microsoft.com/office/word/2018/wordml/cex" xmlns:w16cid="http://schemas.microsoft.com/office/word/2016/wordml/cid" xmlns:w16="http://schemas.microsoft.com/office/word/2018/wordml" xmlns:w16sdtdh="http://schemas.microsoft.com/office/word/2020/wordml/sdtdatahash" xmlns:w16se="http://schemas.microsoft.com/office/word/2015/wordml/symex" xmlns:wpg="http://schemas.microsoft.com/office/word/2010/wordprocessingGroup" xmlns:wpi="http://schemas.microsoft.com/office/word/2010/wordprocessingInk" xmlns:wne="http://schemas.microsoft.com/office/word/2006/wordml" xmlns:wps="http://schemas.microsoft.com/office/word/2010/wordprocessingShape" mc:Ignorable="w14 w15 w16se w16cid w16 w16cex w16sdtdh wp14">
+<w:endnotes xmlns:wpc="http://schemas.microsoft.com/office/word/2010/wordprocessingCanvas" xmlns:cx="http://schemas.microsoft.com/office/drawing/2014/chartex" xmlns:cx1="http://schemas.microsoft.com/office/drawing/2015/9/8/chartex" xmlns:cx2="http://schemas.microsoft.com/office/drawing/2015/10/21/chartex" xmlns:cx3="http://schemas.microsoft.com/office/drawing/2016/5/9/chartex" xmlns:cx4="http://schemas.microsoft.com/office/drawing/2016/5/10/chartex" xmlns:cx5="http://schemas.microsoft.com/office/drawing/2016/5/11/chartex" xmlns:cx6="http://schemas.microsoft.com/office/drawing/2016/5/12/chartex" xmlns:cx7="http://schemas.microsoft.com/office/drawing/2016/5/13/chartex" xmlns:cx8="http://schemas.microsoft.com/office/drawing/2016/5/14/chartex" xmlns:mc="http://schemas.openxmlformats.org/markup-compatibility/2006" xmlns:aink="http://schemas.microsoft.com/office/drawing/2016/ink" xmlns:am3d="http://schemas.microsoft.com/office/drawing/2017/model3d" xmlns:o="urn:schemas-microsoft-com:office:office" xmlns:oel="http://schemas.microsoft.com/office/2019/extlst" xmlns:r="http://schemas.openxmlformats.org/officeDocument/2006/relationships" xmlns:m="http://schemas.openxmlformats.org/officeDocument/2006/math" xmlns:v="urn:schemas-microsoft-com:vml" xmlns:wp14="http://schemas.microsoft.com/office/word/2010/wordprocessingDrawing" xmlns:wp="http://schemas.openxmlformats.org/drawingml/2006/wordprocessingDrawing" xmlns:w10="urn:schemas-microsoft-com:office:word" xmlns:w="http://schemas.openxmlformats.org/wordprocessingml/2006/main" xmlns:w14="http://schemas.microsoft.com/office/word/2010/wordml" xmlns:w15="http://schemas.microsoft.com/office/word/2012/wordml" xmlns:w16cex="http://schemas.microsoft.com/office/word/2018/wordml/cex" xmlns:w16cid="http://schemas.microsoft.com/office/word/2016/wordml/cid" xmlns:w16="http://schemas.microsoft.com/office/word/2018/wordml" xmlns:w16sdtdh="http://schemas.microsoft.com/office/word/2020/wordml/sdtdatahash" xmlns:w16se="http://schemas.microsoft.com/office/word/2015/wordml/symex" xmlns:wpg="http://schemas.microsoft.com/office/word/2010/wordprocessingGroup" xmlns:wpi="http://schemas.microsoft.com/office/word/2010/wordprocessingInk" xmlns:wne="http://schemas.microsoft.com/office/word/2006/wordml" xmlns:wps="http://schemas.microsoft.com/office/word/2010/wordprocessingShape" mc:Ignorable="w14 w15 w16se w16cid w16 w16cex w16sdtdh wp14">
   <w:endnote w:type="separator" w:id="-1">
     <w:p>
       <w:r>
@@ -1136,13 +1120,13 @@
 </file>
 
 <file path=word/footer1.xml><?xml version="1.0" encoding="utf-8"?>
-<w:ftr xmlns:wpc="http://schemas.microsoft.com/office/word/2010/wordprocessingCanvas" xmlns:cx="http://schemas.microsoft.com/office/drawing/2014/chartex" xmlns:cx1="http://schemas.microsoft.com/office/drawing/2015/9/8/chartex" xmlns:cx2="http://schemas.microsoft.com/office/drawing/2015/10/21/chartex" xmlns:cx3="http://schemas.microsoft.com/office/drawing/2016/5/9/chartex" xmlns:cx4="http://schemas.microsoft.com/office/drawing/2016/5/10/chartex" xmlns:cx5="http://schemas.microsoft.com/office/drawing/2016/5/11/chartex" xmlns:cx6="http://schemas.microsoft.com/office/drawing/2016/5/12/chartex" xmlns:cx7="http://schemas.microsoft.com/office/drawing/2016/5/13/chartex" xmlns:cx8="http://schemas.microsoft.com/office/drawing/2016/5/14/chartex" xmlns:mc="http://schemas.openxmlformats.org/markup-compatibility/2006" xmlns:aink="http://schemas.microsoft.com/office/drawing/2016/ink" xmlns:am3d="http://schemas.microsoft.com/office/drawing/2017/model3d" xmlns:o="urn:schemas-microsoft-com:office:office" xmlns:r="http://schemas.openxmlformats.org/officeDocument/2006/relationships" xmlns:m="http://schemas.openxmlformats.org/officeDocument/2006/math" xmlns:v="urn:schemas-microsoft-com:vml" xmlns:wp14="http://schemas.microsoft.com/office/word/2010/wordprocessingDrawing" xmlns:wp="http://schemas.openxmlformats.org/drawingml/2006/wordprocessingDrawing" xmlns:w10="urn:schemas-microsoft-com:office:word" xmlns:w="http://schemas.openxmlformats.org/wordprocessingml/2006/main" xmlns:w14="http://schemas.microsoft.com/office/word/2010/wordml" xmlns:w15="http://schemas.microsoft.com/office/word/2012/wordml" xmlns:w16cex="http://schemas.microsoft.com/office/word/2018/wordml/cex" xmlns:w16cid="http://schemas.microsoft.com/office/word/2016/wordml/cid" xmlns:w16="http://schemas.microsoft.com/office/word/2018/wordml" xmlns:w16sdtdh="http://schemas.microsoft.com/office/word/2020/wordml/sdtdatahash" xmlns:w16se="http://schemas.microsoft.com/office/word/2015/wordml/symex" xmlns:wpg="http://schemas.microsoft.com/office/word/2010/wordprocessingGroup" xmlns:wpi="http://schemas.microsoft.com/office/word/2010/wordprocessingInk" xmlns:wne="http://schemas.microsoft.com/office/word/2006/wordml" xmlns:wps="http://schemas.microsoft.com/office/word/2010/wordprocessingShape" mc:Ignorable="w14 w15 w16se w16cid w16 w16cex w16sdtdh wp14">
+<w:ftr xmlns:wpc="http://schemas.microsoft.com/office/word/2010/wordprocessingCanvas" xmlns:cx="http://schemas.microsoft.com/office/drawing/2014/chartex" xmlns:cx1="http://schemas.microsoft.com/office/drawing/2015/9/8/chartex" xmlns:cx2="http://schemas.microsoft.com/office/drawing/2015/10/21/chartex" xmlns:cx3="http://schemas.microsoft.com/office/drawing/2016/5/9/chartex" xmlns:cx4="http://schemas.microsoft.com/office/drawing/2016/5/10/chartex" xmlns:cx5="http://schemas.microsoft.com/office/drawing/2016/5/11/chartex" xmlns:cx6="http://schemas.microsoft.com/office/drawing/2016/5/12/chartex" xmlns:cx7="http://schemas.microsoft.com/office/drawing/2016/5/13/chartex" xmlns:cx8="http://schemas.microsoft.com/office/drawing/2016/5/14/chartex" xmlns:mc="http://schemas.openxmlformats.org/markup-compatibility/2006" xmlns:aink="http://schemas.microsoft.com/office/drawing/2016/ink" xmlns:am3d="http://schemas.microsoft.com/office/drawing/2017/model3d" xmlns:o="urn:schemas-microsoft-com:office:office" xmlns:oel="http://schemas.microsoft.com/office/2019/extlst" xmlns:r="http://schemas.openxmlformats.org/officeDocument/2006/relationships" xmlns:m="http://schemas.openxmlformats.org/officeDocument/2006/math" xmlns:v="urn:schemas-microsoft-com:vml" xmlns:wp14="http://schemas.microsoft.com/office/word/2010/wordprocessingDrawing" xmlns:wp="http://schemas.openxmlformats.org/drawingml/2006/wordprocessingDrawing" xmlns:w10="urn:schemas-microsoft-com:office:word" xmlns:w="http://schemas.openxmlformats.org/wordprocessingml/2006/main" xmlns:w14="http://schemas.microsoft.com/office/word/2010/wordml" xmlns:w15="http://schemas.microsoft.com/office/word/2012/wordml" xmlns:w16cex="http://schemas.microsoft.com/office/word/2018/wordml/cex" xmlns:w16cid="http://schemas.microsoft.com/office/word/2016/wordml/cid" xmlns:w16="http://schemas.microsoft.com/office/word/2018/wordml" xmlns:w16sdtdh="http://schemas.microsoft.com/office/word/2020/wordml/sdtdatahash" xmlns:w16se="http://schemas.microsoft.com/office/word/2015/wordml/symex" xmlns:wpg="http://schemas.microsoft.com/office/word/2010/wordprocessingGroup" xmlns:wpi="http://schemas.microsoft.com/office/word/2010/wordprocessingInk" xmlns:wne="http://schemas.microsoft.com/office/word/2006/wordml" xmlns:wps="http://schemas.microsoft.com/office/word/2010/wordprocessingShape" mc:Ignorable="w14 w15 w16se w16cid w16 w16cex w16sdtdh wp14">
   <w:p/>
 </w:ftr>
 </file>
 
 <file path=word/footnotes.xml><?xml version="1.0" encoding="utf-8"?>
-<w:footnotes xmlns:wpc="http://schemas.microsoft.com/office/word/2010/wordprocessingCanvas" xmlns:cx="http://schemas.microsoft.com/office/drawing/2014/chartex" xmlns:cx1="http://schemas.microsoft.com/office/drawing/2015/9/8/chartex" xmlns:cx2="http://schemas.microsoft.com/office/drawing/2015/10/21/chartex" xmlns:cx3="http://schemas.microsoft.com/office/drawing/2016/5/9/chartex" xmlns:cx4="http://schemas.microsoft.com/office/drawing/2016/5/10/chartex" xmlns:cx5="http://schemas.microsoft.com/office/drawing/2016/5/11/chartex" xmlns:cx6="http://schemas.microsoft.com/office/drawing/2016/5/12/chartex" xmlns:cx7="http://schemas.microsoft.com/office/drawing/2016/5/13/chartex" xmlns:cx8="http://schemas.microsoft.com/office/drawing/2016/5/14/chartex" xmlns:mc="http://schemas.openxmlformats.org/markup-compatibility/2006" xmlns:aink="http://schemas.microsoft.com/office/drawing/2016/ink" xmlns:am3d="http://schemas.microsoft.com/office/drawing/2017/model3d" xmlns:o="urn:schemas-microsoft-com:office:office" xmlns:r="http://schemas.openxmlformats.org/officeDocument/2006/relationships" xmlns:m="http://schemas.openxmlformats.org/officeDocument/2006/math" xmlns:v="urn:schemas-microsoft-com:vml" xmlns:wp14="http://schemas.microsoft.com/office/word/2010/wordprocessingDrawing" xmlns:wp="http://schemas.openxmlformats.org/drawingml/2006/wordprocessingDrawing" xmlns:w10="urn:schemas-microsoft-com:office:word" xmlns:w="http://schemas.openxmlformats.org/wordprocessingml/2006/main" xmlns:w14="http://schemas.microsoft.com/office/word/2010/wordml" xmlns:w15="http://schemas.microsoft.com/office/word/2012/wordml" xmlns:w16cex="http://schemas.microsoft.com/office/word/2018/wordml/cex" xmlns:w16cid="http://schemas.microsoft.com/office/word/2016/wordml/cid" xmlns:w16="http://schemas.microsoft.com/office/word/2018/wordml" xmlns:w16sdtdh="http://schemas.microsoft.com/office/word/2020/wordml/sdtdatahash" xmlns:w16se="http://schemas.microsoft.com/office/word/2015/wordml/symex" xmlns:wpg="http://schemas.microsoft.com/office/word/2010/wordprocessingGroup" xmlns:wpi="http://schemas.microsoft.com/office/word/2010/wordprocessingInk" xmlns:wne="http://schemas.microsoft.com/office/word/2006/wordml" xmlns:wps="http://schemas.microsoft.com/office/word/2010/wordprocessingShape" mc:Ignorable="w14 w15 w16se w16cid w16 w16cex w16sdtdh wp14">
+<w:footnotes xmlns:wpc="http://schemas.microsoft.com/office/word/2010/wordprocessingCanvas" xmlns:cx="http://schemas.microsoft.com/office/drawing/2014/chartex" xmlns:cx1="http://schemas.microsoft.com/office/drawing/2015/9/8/chartex" xmlns:cx2="http://schemas.microsoft.com/office/drawing/2015/10/21/chartex" xmlns:cx3="http://schemas.microsoft.com/office/drawing/2016/5/9/chartex" xmlns:cx4="http://schemas.microsoft.com/office/drawing/2016/5/10/chartex" xmlns:cx5="http://schemas.microsoft.com/office/drawing/2016/5/11/chartex" xmlns:cx6="http://schemas.microsoft.com/office/drawing/2016/5/12/chartex" xmlns:cx7="http://schemas.microsoft.com/office/drawing/2016/5/13/chartex" xmlns:cx8="http://schemas.microsoft.com/office/drawing/2016/5/14/chartex" xmlns:mc="http://schemas.openxmlformats.org/markup-compatibility/2006" xmlns:aink="http://schemas.microsoft.com/office/drawing/2016/ink" xmlns:am3d="http://schemas.microsoft.com/office/drawing/2017/model3d" xmlns:o="urn:schemas-microsoft-com:office:office" xmlns:oel="http://schemas.microsoft.com/office/2019/extlst" xmlns:r="http://schemas.openxmlformats.org/officeDocument/2006/relationships" xmlns:m="http://schemas.openxmlformats.org/officeDocument/2006/math" xmlns:v="urn:schemas-microsoft-com:vml" xmlns:wp14="http://schemas.microsoft.com/office/word/2010/wordprocessingDrawing" xmlns:wp="http://schemas.openxmlformats.org/drawingml/2006/wordprocessingDrawing" xmlns:w10="urn:schemas-microsoft-com:office:word" xmlns:w="http://schemas.openxmlformats.org/wordprocessingml/2006/main" xmlns:w14="http://schemas.microsoft.com/office/word/2010/wordml" xmlns:w15="http://schemas.microsoft.com/office/word/2012/wordml" xmlns:w16cex="http://schemas.microsoft.com/office/word/2018/wordml/cex" xmlns:w16cid="http://schemas.microsoft.com/office/word/2016/wordml/cid" xmlns:w16="http://schemas.microsoft.com/office/word/2018/wordml" xmlns:w16sdtdh="http://schemas.microsoft.com/office/word/2020/wordml/sdtdatahash" xmlns:w16se="http://schemas.microsoft.com/office/word/2015/wordml/symex" xmlns:wpg="http://schemas.microsoft.com/office/word/2010/wordprocessingGroup" xmlns:wpi="http://schemas.microsoft.com/office/word/2010/wordprocessingInk" xmlns:wne="http://schemas.microsoft.com/office/word/2006/wordml" xmlns:wps="http://schemas.microsoft.com/office/word/2010/wordprocessingShape" mc:Ignorable="w14 w15 w16se w16cid w16 w16cex w16sdtdh wp14">
   <w:footnote w:type="separator" w:id="-1">
     <w:p>
       <w:r>
@@ -1161,7 +1145,7 @@
 </file>
 
 <file path=word/header1.xml><?xml version="1.0" encoding="utf-8"?>
-<w:hdr xmlns:wpc="http://schemas.microsoft.com/office/word/2010/wordprocessingCanvas" xmlns:cx="http://schemas.microsoft.com/office/drawing/2014/chartex" xmlns:cx1="http://schemas.microsoft.com/office/drawing/2015/9/8/chartex" xmlns:cx2="http://schemas.microsoft.com/office/drawing/2015/10/21/chartex" xmlns:cx3="http://schemas.microsoft.com/office/drawing/2016/5/9/chartex" xmlns:cx4="http://schemas.microsoft.com/office/drawing/2016/5/10/chartex" xmlns:cx5="http://schemas.microsoft.com/office/drawing/2016/5/11/chartex" xmlns:cx6="http://schemas.microsoft.com/office/drawing/2016/5/12/chartex" xmlns:cx7="http://schemas.microsoft.com/office/drawing/2016/5/13/chartex" xmlns:cx8="http://schemas.microsoft.com/office/drawing/2016/5/14/chartex" xmlns:mc="http://schemas.openxmlformats.org/markup-compatibility/2006" xmlns:aink="http://schemas.microsoft.com/office/drawing/2016/ink" xmlns:am3d="http://schemas.microsoft.com/office/drawing/2017/model3d" xmlns:o="urn:schemas-microsoft-com:office:office" xmlns:r="http://schemas.openxmlformats.org/officeDocument/2006/relationships" xmlns:m="http://schemas.openxmlformats.org/officeDocument/2006/math" xmlns:v="urn:schemas-microsoft-com:vml" xmlns:wp14="http://schemas.microsoft.com/office/word/2010/wordprocessingDrawing" xmlns:wp="http://schemas.openxmlformats.org/drawingml/2006/wordprocessingDrawing" xmlns:w10="urn:schemas-microsoft-com:office:word" xmlns:w="http://schemas.openxmlformats.org/wordprocessingml/2006/main" xmlns:w14="http://schemas.microsoft.com/office/word/2010/wordml" xmlns:w15="http://schemas.microsoft.com/office/word/2012/wordml" xmlns:w16cex="http://schemas.microsoft.com/office/word/2018/wordml/cex" xmlns:w16cid="http://schemas.microsoft.com/office/word/2016/wordml/cid" xmlns:w16="http://schemas.microsoft.com/office/word/2018/wordml" xmlns:w16sdtdh="http://schemas.microsoft.com/office/word/2020/wordml/sdtdatahash" xmlns:w16se="http://schemas.microsoft.com/office/word/2015/wordml/symex" xmlns:wpg="http://schemas.microsoft.com/office/word/2010/wordprocessingGroup" xmlns:wpi="http://schemas.microsoft.com/office/word/2010/wordprocessingInk" xmlns:wne="http://schemas.microsoft.com/office/word/2006/wordml" xmlns:wps="http://schemas.microsoft.com/office/word/2010/wordprocessingShape" mc:Ignorable="w14 w15 w16se w16cid w16 w16cex w16sdtdh wp14">
+<w:hdr xmlns:wpc="http://schemas.microsoft.com/office/word/2010/wordprocessingCanvas" xmlns:cx="http://schemas.microsoft.com/office/drawing/2014/chartex" xmlns:cx1="http://schemas.microsoft.com/office/drawing/2015/9/8/chartex" xmlns:cx2="http://schemas.microsoft.com/office/drawing/2015/10/21/chartex" xmlns:cx3="http://schemas.microsoft.com/office/drawing/2016/5/9/chartex" xmlns:cx4="http://schemas.microsoft.com/office/drawing/2016/5/10/chartex" xmlns:cx5="http://schemas.microsoft.com/office/drawing/2016/5/11/chartex" xmlns:cx6="http://schemas.microsoft.com/office/drawing/2016/5/12/chartex" xmlns:cx7="http://schemas.microsoft.com/office/drawing/2016/5/13/chartex" xmlns:cx8="http://schemas.microsoft.com/office/drawing/2016/5/14/chartex" xmlns:mc="http://schemas.openxmlformats.org/markup-compatibility/2006" xmlns:aink="http://schemas.microsoft.com/office/drawing/2016/ink" xmlns:am3d="http://schemas.microsoft.com/office/drawing/2017/model3d" xmlns:o="urn:schemas-microsoft-com:office:office" xmlns:oel="http://schemas.microsoft.com/office/2019/extlst" xmlns:r="http://schemas.openxmlformats.org/officeDocument/2006/relationships" xmlns:m="http://schemas.openxmlformats.org/officeDocument/2006/math" xmlns:v="urn:schemas-microsoft-com:vml" xmlns:wp14="http://schemas.microsoft.com/office/word/2010/wordprocessingDrawing" xmlns:wp="http://schemas.openxmlformats.org/drawingml/2006/wordprocessingDrawing" xmlns:w10="urn:schemas-microsoft-com:office:word" xmlns:w="http://schemas.openxmlformats.org/wordprocessingml/2006/main" xmlns:w14="http://schemas.microsoft.com/office/word/2010/wordml" xmlns:w15="http://schemas.microsoft.com/office/word/2012/wordml" xmlns:w16cex="http://schemas.microsoft.com/office/word/2018/wordml/cex" xmlns:w16cid="http://schemas.microsoft.com/office/word/2016/wordml/cid" xmlns:w16="http://schemas.microsoft.com/office/word/2018/wordml" xmlns:w16sdtdh="http://schemas.microsoft.com/office/word/2020/wordml/sdtdatahash" xmlns:w16se="http://schemas.microsoft.com/office/word/2015/wordml/symex" xmlns:wpg="http://schemas.microsoft.com/office/word/2010/wordprocessingGroup" xmlns:wpi="http://schemas.microsoft.com/office/word/2010/wordprocessingInk" xmlns:wne="http://schemas.microsoft.com/office/word/2006/wordml" xmlns:wps="http://schemas.microsoft.com/office/word/2010/wordprocessingShape" mc:Ignorable="w14 w15 w16se w16cid w16 w16cex w16sdtdh wp14">
   <w:p>
     <w:r>
       <w:rPr>
@@ -1296,7 +1280,7 @@
 </file>
 
 <file path=word/numbering.xml><?xml version="1.0" encoding="utf-8"?>
-<w:numbering xmlns:wpc="http://schemas.microsoft.com/office/word/2010/wordprocessingCanvas" xmlns:cx="http://schemas.microsoft.com/office/drawing/2014/chartex" xmlns:cx1="http://schemas.microsoft.com/office/drawing/2015/9/8/chartex" xmlns:cx2="http://schemas.microsoft.com/office/drawing/2015/10/21/chartex" xmlns:cx3="http://schemas.microsoft.com/office/drawing/2016/5/9/chartex" xmlns:cx4="http://schemas.microsoft.com/office/drawing/2016/5/10/chartex" xmlns:cx5="http://schemas.microsoft.com/office/drawing/2016/5/11/chartex" xmlns:cx6="http://schemas.microsoft.com/office/drawing/2016/5/12/chartex" xmlns:cx7="http://schemas.microsoft.com/office/drawing/2016/5/13/chartex" xmlns:cx8="http://schemas.microsoft.com/office/drawing/2016/5/14/chartex" xmlns:mc="http://schemas.openxmlformats.org/markup-compatibility/2006" xmlns:aink="http://schemas.microsoft.com/office/drawing/2016/ink" xmlns:am3d="http://schemas.microsoft.com/office/drawing/2017/model3d" xmlns:o="urn:schemas-microsoft-com:office:office" xmlns:r="http://schemas.openxmlformats.org/officeDocument/2006/relationships" xmlns:m="http://schemas.openxmlformats.org/officeDocument/2006/math" xmlns:v="urn:schemas-microsoft-com:vml" xmlns:wp14="http://schemas.microsoft.com/office/word/2010/wordprocessingDrawing" xmlns:wp="http://schemas.openxmlformats.org/drawingml/2006/wordprocessingDrawing" xmlns:w10="urn:schemas-microsoft-com:office:word" xmlns:w="http://schemas.openxmlformats.org/wordprocessingml/2006/main" xmlns:w14="http://schemas.microsoft.com/office/word/2010/wordml" xmlns:w15="http://schemas.microsoft.com/office/word/2012/wordml" xmlns:w16cex="http://schemas.microsoft.com/office/word/2018/wordml/cex" xmlns:w16cid="http://schemas.microsoft.com/office/word/2016/wordml/cid" xmlns:w16="http://schemas.microsoft.com/office/word/2018/wordml" xmlns:w16sdtdh="http://schemas.microsoft.com/office/word/2020/wordml/sdtdatahash" xmlns:w16se="http://schemas.microsoft.com/office/word/2015/wordml/symex" xmlns:wpg="http://schemas.microsoft.com/office/word/2010/wordprocessingGroup" xmlns:wpi="http://schemas.microsoft.com/office/word/2010/wordprocessingInk" xmlns:wne="http://schemas.microsoft.com/office/word/2006/wordml" xmlns:wps="http://schemas.microsoft.com/office/word/2010/wordprocessingShape" mc:Ignorable="w14 w15 w16se w16cid w16 w16cex w16sdtdh wp14">
+<w:numbering xmlns:wpc="http://schemas.microsoft.com/office/word/2010/wordprocessingCanvas" xmlns:cx="http://schemas.microsoft.com/office/drawing/2014/chartex" xmlns:cx1="http://schemas.microsoft.com/office/drawing/2015/9/8/chartex" xmlns:cx2="http://schemas.microsoft.com/office/drawing/2015/10/21/chartex" xmlns:cx3="http://schemas.microsoft.com/office/drawing/2016/5/9/chartex" xmlns:cx4="http://schemas.microsoft.com/office/drawing/2016/5/10/chartex" xmlns:cx5="http://schemas.microsoft.com/office/drawing/2016/5/11/chartex" xmlns:cx6="http://schemas.microsoft.com/office/drawing/2016/5/12/chartex" xmlns:cx7="http://schemas.microsoft.com/office/drawing/2016/5/13/chartex" xmlns:cx8="http://schemas.microsoft.com/office/drawing/2016/5/14/chartex" xmlns:mc="http://schemas.openxmlformats.org/markup-compatibility/2006" xmlns:aink="http://schemas.microsoft.com/office/drawing/2016/ink" xmlns:am3d="http://schemas.microsoft.com/office/drawing/2017/model3d" xmlns:o="urn:schemas-microsoft-com:office:office" xmlns:oel="http://schemas.microsoft.com/office/2019/extlst" xmlns:r="http://schemas.openxmlformats.org/officeDocument/2006/relationships" xmlns:m="http://schemas.openxmlformats.org/officeDocument/2006/math" xmlns:v="urn:schemas-microsoft-com:vml" xmlns:wp14="http://schemas.microsoft.com/office/word/2010/wordprocessingDrawing" xmlns:wp="http://schemas.openxmlformats.org/drawingml/2006/wordprocessingDrawing" xmlns:w10="urn:schemas-microsoft-com:office:word" xmlns:w="http://schemas.openxmlformats.org/wordprocessingml/2006/main" xmlns:w14="http://schemas.microsoft.com/office/word/2010/wordml" xmlns:w15="http://schemas.microsoft.com/office/word/2012/wordml" xmlns:w16cex="http://schemas.microsoft.com/office/word/2018/wordml/cex" xmlns:w16cid="http://schemas.microsoft.com/office/word/2016/wordml/cid" xmlns:w16="http://schemas.microsoft.com/office/word/2018/wordml" xmlns:w16sdtdh="http://schemas.microsoft.com/office/word/2020/wordml/sdtdatahash" xmlns:w16se="http://schemas.microsoft.com/office/word/2015/wordml/symex" xmlns:wpg="http://schemas.microsoft.com/office/word/2010/wordprocessingGroup" xmlns:wpi="http://schemas.microsoft.com/office/word/2010/wordprocessingInk" xmlns:wne="http://schemas.microsoft.com/office/word/2006/wordml" xmlns:wps="http://schemas.microsoft.com/office/word/2010/wordprocessingShape" mc:Ignorable="w14 w15 w16se w16cid w16 w16cex w16sdtdh wp14">
   <w:abstractNum w:abstractNumId="0" w15:restartNumberingAfterBreak="0">
     <w:nsid w:val="1C866DFA"/>
     <w:multiLevelType w:val="hybridMultilevel"/>
@@ -1767,16 +1751,16 @@
       </w:rPr>
     </w:lvl>
   </w:abstractNum>
-  <w:num w:numId="1">
+  <w:num w:numId="1" w16cid:durableId="2050058924">
     <w:abstractNumId w:val="0"/>
   </w:num>
-  <w:num w:numId="2">
+  <w:num w:numId="2" w16cid:durableId="800224463">
     <w:abstractNumId w:val="2"/>
   </w:num>
-  <w:num w:numId="3">
+  <w:num w:numId="3" w16cid:durableId="1224294913">
     <w:abstractNumId w:val="1"/>
   </w:num>
-  <w:num w:numId="4">
+  <w:num w:numId="4" w16cid:durableId="837379352">
     <w:abstractNumId w:val="3"/>
   </w:num>
 </w:numbering>

</xml_diff>